<commit_message>
Modified Maximum subarray products
</commit_message>
<xml_diff>
--- a/Medium/Maximun-Subarray/Problem.docx
+++ b/Medium/Maximun-Subarray/Problem.docx
@@ -19,12 +19,6 @@
     </w:p>
     <w:p/>
     <w:p>
-      <w:pPr>
-        <w:rPr>
-          <w:b/>
-          <w:bCs/>
-        </w:rPr>
-      </w:pPr>
       <w:hyperlink r:id="rId5" w:history="1">
         <w:r>
           <w:rPr>
@@ -38,6 +32,21 @@
     </w:p>
     <w:p/>
     <w:p>
+      <w:pPr>
+        <w:rPr>
+          <w:b/>
+          <w:bCs/>
+        </w:rPr>
+      </w:pPr>
+      <w:r>
+        <w:t xml:space="preserve">Here sub array mean, </w:t>
+      </w:r>
+      <w:r>
+        <w:t>continuous elements without breaking.</w:t>
+      </w:r>
+    </w:p>
+    <w:p/>
+    <w:p>
       <w:r>
         <w:t>Given an integer array </w:t>
       </w:r>
@@ -348,8 +357,23 @@
           <w:b/>
           <w:bCs/>
         </w:rPr>
-        <w:t>Brutforce:</w:t>
-      </w:r>
+        <w:t>Brutforce</w:t>
+      </w:r>
+      <w:r>
+        <w:rPr>
+          <w:b/>
+          <w:bCs/>
+        </w:rPr>
+        <w:t>:</w:t>
+      </w:r>
+    </w:p>
+    <w:p>
+      <w:pPr>
+        <w:rPr>
+          <w:b/>
+          <w:bCs/>
+        </w:rPr>
+      </w:pPr>
     </w:p>
     <w:p>
       <w:pPr>
@@ -393,6 +417,39 @@
           <w:bCs/>
         </w:rPr>
         <w:t>Space- O(1)</w:t>
+      </w:r>
+    </w:p>
+    <w:p>
+      <w:pPr>
+        <w:rPr>
+          <w:b/>
+          <w:bCs/>
+        </w:rPr>
+      </w:pPr>
+    </w:p>
+    <w:p>
+      <w:r>
+        <w:t>In this approach, we will go to each subarray and add those values sum and update the sum</w:t>
+      </w:r>
+    </w:p>
+    <w:p>
+      <w:proofErr w:type="spellStart"/>
+      <w:r>
+        <w:t>Eg</w:t>
+      </w:r>
+      <w:proofErr w:type="spellEnd"/>
+      <w:r>
+        <w:t>: [1,2,3,4,5]</w:t>
+      </w:r>
+    </w:p>
+    <w:p>
+      <w:r>
+        <w:t>1’s subarrays – [1], [1,2], [1,2,3], [1,2,3,4]</w:t>
+      </w:r>
+    </w:p>
+    <w:p>
+      <w:r>
+        <w:t>2’s subarrays – [2], [2,3], [2,3,4] like this</w:t>
       </w:r>
     </w:p>
     <w:p/>
@@ -498,6 +555,7 @@
           <w:b/>
           <w:bCs/>
         </w:rPr>
+        <w:lastRenderedPageBreak/>
         <w:t>2.</w:t>
       </w:r>
       <w:r>
@@ -505,7 +563,14 @@
           <w:b/>
           <w:bCs/>
         </w:rPr>
-        <w:t>Brutforce:</w:t>
+        <w:t>Optimal</w:t>
+      </w:r>
+      <w:r>
+        <w:rPr>
+          <w:b/>
+          <w:bCs/>
+        </w:rPr>
+        <w:t>:</w:t>
       </w:r>
     </w:p>
     <w:p>
@@ -607,7 +672,6 @@
         </w:rPr>
       </w:pPr>
       <w:r>
-        <w:lastRenderedPageBreak/>
         <w:t>If current sum is less than or equal to 0 at some point, this mean all the previous values does not contribute to max value, So we will reset the current sum to 0, and we will continue till the last element</w:t>
       </w:r>
     </w:p>
@@ -734,6 +798,42 @@
       </w:pPr>
       <w:r>
         <w:t>Else, normal flow</w:t>
+      </w:r>
+    </w:p>
+    <w:p>
+      <w:pPr>
+        <w:rPr>
+          <w:b/>
+          <w:bCs/>
+        </w:rPr>
+      </w:pPr>
+    </w:p>
+    <w:p>
+      <w:pPr>
+        <w:rPr>
+          <w:b/>
+          <w:bCs/>
+        </w:rPr>
+      </w:pPr>
+    </w:p>
+    <w:p>
+      <w:pPr>
+        <w:rPr>
+          <w:b/>
+          <w:bCs/>
+        </w:rPr>
+      </w:pPr>
+      <w:r>
+        <w:rPr>
+          <w:b/>
+          <w:bCs/>
+        </w:rPr>
+        <w:t>Real World Example</w:t>
+      </w:r>
+    </w:p>
+    <w:p>
+      <w:r>
+        <w:t>In which consecutive months/years we have highest crop yield</w:t>
       </w:r>
     </w:p>
     <w:p/>
@@ -4131,6 +4231,7 @@
   <w:style w:type="character" w:default="1" w:styleId="DefaultParagraphFont">
     <w:name w:val="Default Paragraph Font"/>
     <w:uiPriority w:val="1"/>
+    <w:semiHidden/>
     <w:unhideWhenUsed/>
   </w:style>
   <w:style w:type="table" w:default="1" w:styleId="TableNormal">

</xml_diff>